<commit_message>
introduction scope and business model
</commit_message>
<xml_diff>
--- a/Herfa.docx
+++ b/Herfa.docx
@@ -487,9 +487,25 @@
         <w:tabs>
           <w:tab w:val="right" w:pos="9350" w:leader="dot"/>
         </w:tabs>
-        <w:rPr>
-          <w:b w:val="false"/>
-          <w:b w:val="false"/>
+        <w:rPr/>
+      </w:pPr>
+      <w:r>
+        <w:rPr/>
+        <w:t>1. Introduction</w:t>
+        <w:tab/>
+      </w:r>
+      <w:r>
+        <w:rPr/>
+        <w:t>3</w:t>
+      </w:r>
+    </w:p>
+    <w:p>
+      <w:pPr>
+        <w:pStyle w:val="Contents2"/>
+        <w:tabs>
+          <w:tab w:val="right" w:pos="9350" w:leader="dot"/>
+        </w:tabs>
+        <w:rPr>
           <w:caps w:val="false"/>
           <w:smallCaps w:val="false"/>
           <w:sz w:val="24"/>
@@ -497,25 +513,6 @@
       </w:pPr>
       <w:r>
         <w:rPr/>
-        <w:t>1. Introduction</w:t>
-        <w:tab/>
-        <w:t>1</w:t>
-      </w:r>
-    </w:p>
-    <w:p>
-      <w:pPr>
-        <w:pStyle w:val="Contents2"/>
-        <w:tabs>
-          <w:tab w:val="right" w:pos="9350" w:leader="dot"/>
-        </w:tabs>
-        <w:rPr>
-          <w:caps w:val="false"/>
-          <w:smallCaps w:val="false"/>
-          <w:sz w:val="24"/>
-        </w:rPr>
-      </w:pPr>
-      <w:r>
-        <w:rPr/>
         <w:t>1.1 Background(Problem)</w:t>
         <w:tab/>
       </w:r>
@@ -653,21 +650,16 @@
         <w:tabs>
           <w:tab w:val="right" w:pos="9350" w:leader="dot"/>
         </w:tabs>
-        <w:rPr>
-          <w:b w:val="false"/>
-          <w:b w:val="false"/>
-          <w:i/>
-          <w:i/>
-          <w:caps w:val="false"/>
-          <w:smallCaps w:val="false"/>
-          <w:sz w:val="24"/>
-        </w:rPr>
+        <w:rPr/>
       </w:pPr>
       <w:r>
         <w:rPr/>
         <w:t>2. Requirements</w:t>
         <w:tab/>
-        <w:t>6</w:t>
+      </w:r>
+      <w:r>
+        <w:rPr/>
+        <w:t>10</w:t>
       </w:r>
     </w:p>
     <w:p>
@@ -4107,6 +4099,416 @@
       </w:pPr>
       <w:r>
         <w:rPr/>
+        <w:t>1.5 Scope</w:t>
+      </w:r>
+    </w:p>
+    <w:p>
+      <w:pPr>
+        <w:pStyle w:val="Normal"/>
+        <w:tabs>
+          <w:tab w:val="right" w:pos="9350" w:leader="dot"/>
+        </w:tabs>
+        <w:rPr/>
+      </w:pPr>
+      <w:r>
+        <w:rPr/>
+      </w:r>
+    </w:p>
+    <w:p>
+      <w:pPr>
+        <w:pStyle w:val="Normal"/>
+        <w:tabs>
+          <w:tab w:val="right" w:pos="9350" w:leader="dot"/>
+        </w:tabs>
+        <w:rPr/>
+      </w:pPr>
+      <w:r>
+        <w:rPr/>
+        <w:t xml:space="preserve">       </w:t>
+      </w:r>
+      <w:r>
+        <w:rPr/>
+        <w:t xml:space="preserve">The scope of the website is any craft maker who has a place or workshop and wants to give interested people courses or training or he/she wants to market their work. </w:t>
+      </w:r>
+    </w:p>
+    <w:p>
+      <w:pPr>
+        <w:pStyle w:val="Normal"/>
+        <w:tabs>
+          <w:tab w:val="right" w:pos="9350" w:leader="dot"/>
+        </w:tabs>
+        <w:rPr/>
+      </w:pPr>
+      <w:r>
+        <w:rPr/>
+        <w:t>As well as, any seller who may have a place to sell his products or may not and works online.</w:t>
+      </w:r>
+    </w:p>
+    <w:p>
+      <w:pPr>
+        <w:pStyle w:val="Normal"/>
+        <w:tabs>
+          <w:tab w:val="right" w:pos="9350" w:leader="dot"/>
+        </w:tabs>
+        <w:rPr/>
+      </w:pPr>
+      <w:r>
+        <w:rPr/>
+        <w:t xml:space="preserve">      </w:t>
+      </w:r>
+    </w:p>
+    <w:p>
+      <w:pPr>
+        <w:pStyle w:val="Normal"/>
+        <w:tabs>
+          <w:tab w:val="right" w:pos="9350" w:leader="dot"/>
+        </w:tabs>
+        <w:rPr/>
+      </w:pPr>
+      <w:r>
+        <w:rPr/>
+        <w:t xml:space="preserve">     </w:t>
+      </w:r>
+      <w:r>
+        <w:rPr/>
+        <w:t xml:space="preserve">Also anyone interested in learning to improve a skill or to do something they like or to learn crafting to have it as their profession. </w:t>
+      </w:r>
+    </w:p>
+    <w:p>
+      <w:pPr>
+        <w:pStyle w:val="Normal"/>
+        <w:tabs>
+          <w:tab w:val="right" w:pos="9350" w:leader="dot"/>
+        </w:tabs>
+        <w:rPr/>
+      </w:pPr>
+      <w:r>
+        <w:rPr/>
+      </w:r>
+    </w:p>
+    <w:p>
+      <w:pPr>
+        <w:pStyle w:val="Normal"/>
+        <w:tabs>
+          <w:tab w:val="right" w:pos="9350" w:leader="dot"/>
+        </w:tabs>
+        <w:rPr/>
+      </w:pPr>
+      <w:r>
+        <w:rPr/>
+      </w:r>
+    </w:p>
+    <w:p>
+      <w:pPr>
+        <w:pStyle w:val="Normal"/>
+        <w:tabs>
+          <w:tab w:val="right" w:pos="9350" w:leader="dot"/>
+        </w:tabs>
+        <w:rPr/>
+      </w:pPr>
+      <w:r>
+        <w:rPr/>
+        <w:t>1.6 Stakeholders</w:t>
+      </w:r>
+    </w:p>
+    <w:p>
+      <w:pPr>
+        <w:pStyle w:val="Normal"/>
+        <w:tabs>
+          <w:tab w:val="right" w:pos="9350" w:leader="dot"/>
+        </w:tabs>
+        <w:rPr/>
+      </w:pPr>
+      <w:r>
+        <w:rPr/>
+      </w:r>
+    </w:p>
+    <w:p>
+      <w:pPr>
+        <w:pStyle w:val="Normal"/>
+        <w:tabs>
+          <w:tab w:val="right" w:pos="9350" w:leader="dot"/>
+        </w:tabs>
+        <w:rPr/>
+      </w:pPr>
+      <w:r>
+        <w:rPr/>
+        <w:t xml:space="preserve">      </w:t>
+      </w:r>
+      <w:r>
+        <w:rPr/>
+        <w:t>Everyone who is looking for a place to learn or a product to buy will take benefits of the website, as well as everyone who is having a place and give courses or has a workshop and needs people to learn and practice will now find them easily not only find people to take courses and workshops, he/she can also market and advertise their products and places.</w:t>
+      </w:r>
+    </w:p>
+    <w:p>
+      <w:pPr>
+        <w:pStyle w:val="Normal"/>
+        <w:tabs>
+          <w:tab w:val="right" w:pos="9350" w:leader="dot"/>
+        </w:tabs>
+        <w:rPr/>
+      </w:pPr>
+      <w:r>
+        <w:rPr/>
+      </w:r>
+    </w:p>
+    <w:p>
+      <w:pPr>
+        <w:pStyle w:val="Normal"/>
+        <w:tabs>
+          <w:tab w:val="right" w:pos="9350" w:leader="dot"/>
+        </w:tabs>
+        <w:rPr/>
+      </w:pPr>
+      <w:r>
+        <w:rPr/>
+      </w:r>
+    </w:p>
+    <w:p>
+      <w:pPr>
+        <w:pStyle w:val="Normal"/>
+        <w:tabs>
+          <w:tab w:val="right" w:pos="9350" w:leader="dot"/>
+        </w:tabs>
+        <w:rPr/>
+      </w:pPr>
+      <w:r>
+        <w:rPr/>
+      </w:r>
+    </w:p>
+    <w:p>
+      <w:pPr>
+        <w:pStyle w:val="Normal"/>
+        <w:tabs>
+          <w:tab w:val="right" w:pos="9350" w:leader="dot"/>
+        </w:tabs>
+        <w:rPr/>
+      </w:pPr>
+      <w:r>
+        <w:rPr/>
+      </w:r>
+    </w:p>
+    <w:p>
+      <w:pPr>
+        <w:pStyle w:val="Normal"/>
+        <w:tabs>
+          <w:tab w:val="right" w:pos="9350" w:leader="dot"/>
+        </w:tabs>
+        <w:rPr/>
+      </w:pPr>
+      <w:r>
+        <w:rPr/>
+      </w:r>
+    </w:p>
+    <w:p>
+      <w:pPr>
+        <w:pStyle w:val="Normal"/>
+        <w:tabs>
+          <w:tab w:val="right" w:pos="9350" w:leader="dot"/>
+        </w:tabs>
+        <w:rPr/>
+      </w:pPr>
+      <w:r>
+        <w:rPr/>
+      </w:r>
+    </w:p>
+    <w:p>
+      <w:pPr>
+        <w:pStyle w:val="Normal"/>
+        <w:tabs>
+          <w:tab w:val="right" w:pos="9350" w:leader="dot"/>
+        </w:tabs>
+        <w:rPr/>
+      </w:pPr>
+      <w:r>
+        <w:rPr/>
+      </w:r>
+    </w:p>
+    <w:p>
+      <w:pPr>
+        <w:pStyle w:val="Normal"/>
+        <w:tabs>
+          <w:tab w:val="right" w:pos="9350" w:leader="dot"/>
+        </w:tabs>
+        <w:rPr/>
+      </w:pPr>
+      <w:r>
+        <w:rPr/>
+      </w:r>
+    </w:p>
+    <w:p>
+      <w:pPr>
+        <w:pStyle w:val="Normal"/>
+        <w:tabs>
+          <w:tab w:val="right" w:pos="9350" w:leader="dot"/>
+        </w:tabs>
+        <w:rPr/>
+      </w:pPr>
+      <w:r>
+        <w:rPr/>
+        <w:t>1.7 Business Model</w:t>
+      </w:r>
+    </w:p>
+    <w:p>
+      <w:pPr>
+        <w:pStyle w:val="Normal"/>
+        <w:tabs>
+          <w:tab w:val="right" w:pos="9350" w:leader="dot"/>
+        </w:tabs>
+        <w:rPr/>
+      </w:pPr>
+      <w:r>
+        <w:rPr/>
+      </w:r>
+    </w:p>
+    <w:p>
+      <w:pPr>
+        <w:pStyle w:val="Normal"/>
+        <w:tabs>
+          <w:tab w:val="right" w:pos="9350" w:leader="dot"/>
+        </w:tabs>
+        <w:rPr/>
+      </w:pPr>
+      <w:r>
+        <w:rPr/>
+        <w:t xml:space="preserve">      </w:t>
+      </w:r>
+      <w:r>
+        <w:rPr/>
+        <w:t>Herfa’s business model is a combination of two business models, which are Peer-to-Peer Business Model and User Based Communities.</w:t>
+      </w:r>
+    </w:p>
+    <w:p>
+      <w:pPr>
+        <w:pStyle w:val="Normal"/>
+        <w:tabs>
+          <w:tab w:val="right" w:pos="9350" w:leader="dot"/>
+        </w:tabs>
+        <w:rPr/>
+      </w:pPr>
+      <w:r>
+        <w:rPr/>
+        <w:t xml:space="preserve">       </w:t>
+      </w:r>
+    </w:p>
+    <w:p>
+      <w:pPr>
+        <w:pStyle w:val="Normal"/>
+        <w:tabs>
+          <w:tab w:val="right" w:pos="9350" w:leader="dot"/>
+        </w:tabs>
+        <w:rPr/>
+      </w:pPr>
+      <w:r>
+        <w:rPr/>
+        <w:t xml:space="preserve">      </w:t>
+      </w:r>
+      <w:r>
+        <w:rPr/>
+        <w:t xml:space="preserve">Peer-to-Peer Business, </w:t>
+      </w:r>
+      <w:r>
+        <w:rPr>
+          <w:rFonts w:ascii="Times new roman" w:hAnsi="Times new roman"/>
+          <w:color w:val="111111"/>
+          <w:sz w:val="24"/>
+          <w:szCs w:val="24"/>
+        </w:rPr>
+        <w:t>a</w:t>
+      </w:r>
+      <w:r>
+        <w:rPr>
+          <w:rFonts w:ascii="Times new roman" w:hAnsi="Times new roman"/>
+          <w:b w:val="false"/>
+          <w:i w:val="false"/>
+          <w:caps w:val="false"/>
+          <w:smallCaps w:val="false"/>
+          <w:color w:val="111111"/>
+          <w:spacing w:val="0"/>
+          <w:sz w:val="24"/>
+          <w:szCs w:val="24"/>
+        </w:rPr>
+        <w:t xml:space="preserve">s per this model, </w:t>
+      </w:r>
+      <w:r>
+        <w:rPr>
+          <w:rFonts w:ascii="Times new roman" w:hAnsi="Times new roman"/>
+          <w:b w:val="false"/>
+          <w:i w:val="false"/>
+          <w:caps w:val="false"/>
+          <w:smallCaps w:val="false"/>
+          <w:color w:val="111111"/>
+          <w:spacing w:val="0"/>
+          <w:sz w:val="24"/>
+          <w:szCs w:val="24"/>
+        </w:rPr>
+        <w:t>Herfa</w:t>
+      </w:r>
+      <w:r>
+        <w:rPr>
+          <w:rFonts w:ascii="Times new roman" w:hAnsi="Times new roman"/>
+          <w:b w:val="false"/>
+          <w:i w:val="false"/>
+          <w:caps w:val="false"/>
+          <w:smallCaps w:val="false"/>
+          <w:color w:val="111111"/>
+          <w:spacing w:val="0"/>
+          <w:sz w:val="24"/>
+          <w:szCs w:val="24"/>
+        </w:rPr>
+        <w:t xml:space="preserve"> acts as a middleman between two individual parties and create value for both demand and supply side. </w:t>
+      </w:r>
+      <w:r>
+        <w:rPr>
+          <w:rFonts w:ascii="Times new roman" w:hAnsi="Times new roman"/>
+          <w:b w:val="false"/>
+          <w:i w:val="false"/>
+          <w:caps w:val="false"/>
+          <w:smallCaps w:val="false"/>
+          <w:color w:val="111111"/>
+          <w:spacing w:val="0"/>
+          <w:sz w:val="24"/>
+          <w:szCs w:val="24"/>
+        </w:rPr>
+        <w:t xml:space="preserve">And User Based Communities, as Herfa is a platform where users can communicate on their own and advertise their things at the same time. </w:t>
+      </w:r>
+    </w:p>
+    <w:p>
+      <w:pPr>
+        <w:pStyle w:val="Normal"/>
+        <w:tabs>
+          <w:tab w:val="right" w:pos="9350" w:leader="dot"/>
+        </w:tabs>
+        <w:rPr/>
+      </w:pPr>
+      <w:r>
+        <w:rPr/>
+        <w:t xml:space="preserve">     </w:t>
+      </w:r>
+    </w:p>
+    <w:p>
+      <w:pPr>
+        <w:pStyle w:val="Normal"/>
+        <w:tabs>
+          <w:tab w:val="right" w:pos="9350" w:leader="dot"/>
+        </w:tabs>
+        <w:rPr/>
+      </w:pPr>
+      <w:r>
+        <w:rPr/>
+      </w:r>
+    </w:p>
+    <w:p>
+      <w:pPr>
+        <w:pStyle w:val="Normal"/>
+        <w:tabs>
+          <w:tab w:val="right" w:pos="9350" w:leader="dot"/>
+        </w:tabs>
+        <w:rPr/>
+      </w:pPr>
+      <w:r>
+        <w:rPr/>
+        <w:t xml:space="preserve">       </w:t>
       </w:r>
     </w:p>
     <w:p>
@@ -4445,7 +4847,7 @@
       <w:rPr>
         <w:rFonts w:eastAsia="" w:cs="Times New Roman" w:ascii="Cambria" w:hAnsi="Cambria"/>
       </w:rPr>
-      <w:t>8</w:t>
+      <w:t>9</w:t>
     </w:r>
     <w:r>
       <w:rPr>

</xml_diff>